<commit_message>
add rbac releated entities and codes
</commit_message>
<xml_diff>
--- a/Fit/Docs/Detail_健身计划.docx
+++ b/Fit/Docs/Detail_健身计划.docx
@@ -6,9 +6,6 @@
       <w:pPr>
         <w:pStyle w:val="1"/>
         <w:jc w:val="center"/>
-        <w:rPr>
-          <w:rFonts w:hint="eastAsia"/>
-        </w:rPr>
       </w:pPr>
       <w:r>
         <w:rPr>
@@ -124,11 +121,6 @@
       </w:r>
     </w:p>
     <w:p>
-      <w:pPr>
-        <w:rPr>
-          <w:rFonts w:hint="eastAsia"/>
-        </w:rPr>
-      </w:pPr>
       <w:r>
         <w:rPr>
           <w:rFonts w:hint="eastAsia"/>
@@ -170,15 +162,24 @@
         <w:rPr>
           <w:rFonts w:hint="eastAsia"/>
         </w:rPr>
-        <w:t>又会有每个项目的组数和次数，还有组间隔时间，项目间隔时间等。</w:t>
-      </w:r>
-    </w:p>
-    <w:p>
-      <w:pPr>
-        <w:rPr>
-          <w:rFonts w:hint="eastAsia"/>
-        </w:rPr>
-      </w:pPr>
+        <w:t>又会有每个项目的组数和次数，</w:t>
+      </w:r>
+      <w:proofErr w:type="gramStart"/>
+      <w:r>
+        <w:rPr>
+          <w:rFonts w:hint="eastAsia"/>
+        </w:rPr>
+        <w:t>还有组</w:t>
+      </w:r>
+      <w:proofErr w:type="gramEnd"/>
+      <w:r>
+        <w:rPr>
+          <w:rFonts w:hint="eastAsia"/>
+        </w:rPr>
+        <w:t>间隔时间，项目间隔时间等。</w:t>
+      </w:r>
+    </w:p>
+    <w:p>
       <w:r>
         <w:rPr>
           <w:rFonts w:hint="eastAsia"/>
@@ -223,11 +224,6 @@
       </w:r>
     </w:p>
     <w:p>
-      <w:pPr>
-        <w:rPr>
-          <w:rFonts w:hint="eastAsia"/>
-        </w:rPr>
-      </w:pPr>
       <w:r>
         <w:rPr>
           <w:rFonts w:hint="eastAsia"/>
@@ -241,22 +237,13 @@
         <w:t>等信息</w:t>
       </w:r>
     </w:p>
-    <w:p>
-      <w:pPr>
-        <w:rPr>
-          <w:rFonts w:hint="eastAsia"/>
-        </w:rPr>
-      </w:pPr>
-    </w:p>
-    <w:p>
-      <w:pPr>
-        <w:rPr>
-          <w:rFonts w:hint="eastAsia"/>
-        </w:rPr>
-      </w:pPr>
+    <w:p/>
+    <w:p>
+      <w:proofErr w:type="gramStart"/>
       <w:r>
         <w:t>一</w:t>
       </w:r>
+      <w:proofErr w:type="gramEnd"/>
       <w:r>
         <w:rPr>
           <w:rFonts w:hint="eastAsia"/>
@@ -278,9 +265,6 @@
           <w:numId w:val="1"/>
         </w:numPr>
         <w:ind w:firstLineChars="0"/>
-        <w:rPr>
-          <w:rFonts w:hint="eastAsia"/>
-        </w:rPr>
       </w:pPr>
       <w:r>
         <w:t>最终确定将局部肌肉锻炼与综合训练统一起来存储</w:t>
@@ -294,9 +278,6 @@
           <w:numId w:val="1"/>
         </w:numPr>
         <w:ind w:firstLineChars="0"/>
-        <w:rPr>
-          <w:rFonts w:hint="eastAsia"/>
-        </w:rPr>
       </w:pPr>
       <w:r>
         <w:rPr>
@@ -319,9 +300,6 @@
           <w:numId w:val="1"/>
         </w:numPr>
         <w:ind w:firstLineChars="0"/>
-        <w:rPr>
-          <w:rFonts w:hint="eastAsia"/>
-        </w:rPr>
       </w:pPr>
       <w:r>
         <w:rPr>
@@ -368,9 +346,6 @@
           <w:numId w:val="1"/>
         </w:numPr>
         <w:ind w:firstLineChars="0"/>
-        <w:rPr>
-          <w:rFonts w:hint="eastAsia"/>
-        </w:rPr>
       </w:pPr>
       <w:r>
         <w:t>动作表</w:t>
@@ -384,9 +359,6 @@
           <w:numId w:val="1"/>
         </w:numPr>
         <w:ind w:firstLineChars="0"/>
-        <w:rPr>
-          <w:rFonts w:hint="eastAsia"/>
-        </w:rPr>
       </w:pPr>
       <w:r>
         <w:rPr>
@@ -460,9 +432,6 @@
           <w:numId w:val="1"/>
         </w:numPr>
         <w:ind w:firstLineChars="0"/>
-        <w:rPr>
-          <w:rFonts w:hint="eastAsia"/>
-        </w:rPr>
       </w:pPr>
       <w:r>
         <w:rPr>
@@ -497,9 +466,6 @@
           <w:numId w:val="1"/>
         </w:numPr>
         <w:ind w:firstLineChars="0"/>
-        <w:rPr>
-          <w:rFonts w:hint="eastAsia"/>
-        </w:rPr>
       </w:pPr>
       <w:r>
         <w:rPr>
@@ -522,9 +488,6 @@
           <w:numId w:val="1"/>
         </w:numPr>
         <w:ind w:firstLineChars="0"/>
-        <w:rPr>
-          <w:rFonts w:hint="eastAsia"/>
-        </w:rPr>
       </w:pPr>
       <w:r>
         <w:rPr>
@@ -586,9 +549,6 @@
           <w:numId w:val="1"/>
         </w:numPr>
         <w:ind w:firstLineChars="0"/>
-        <w:rPr>
-          <w:rFonts w:hint="eastAsia"/>
-        </w:rPr>
       </w:pPr>
       <w:r>
         <w:rPr>
@@ -605,9 +565,6 @@
           <w:numId w:val="1"/>
         </w:numPr>
         <w:ind w:firstLineChars="0"/>
-        <w:rPr>
-          <w:rFonts w:hint="eastAsia"/>
-        </w:rPr>
       </w:pPr>
       <w:r>
         <w:rPr>
@@ -629,7 +586,21 @@
         <w:rPr>
           <w:rFonts w:hint="eastAsia"/>
         </w:rPr>
-        <w:t>比如，隔天一练习</w:t>
+        <w:t>比如，隔天</w:t>
+      </w:r>
+      <w:proofErr w:type="gramStart"/>
+      <w:r>
+        <w:rPr>
+          <w:rFonts w:hint="eastAsia"/>
+        </w:rPr>
+        <w:t>一</w:t>
+      </w:r>
+      <w:proofErr w:type="gramEnd"/>
+      <w:r>
+        <w:rPr>
+          <w:rFonts w:hint="eastAsia"/>
+        </w:rPr>
+        <w:t>练习</w:t>
       </w:r>
       <w:r>
         <w:br/>
@@ -931,9 +902,6 @@
             <w:pPr>
               <w:pStyle w:val="a6"/>
               <w:ind w:firstLineChars="0" w:firstLine="0"/>
-              <w:rPr>
-                <w:rFonts w:hint="eastAsia"/>
-              </w:rPr>
             </w:pPr>
             <w:r>
               <w:rPr>
@@ -951,9 +919,6 @@
             <w:pPr>
               <w:pStyle w:val="a6"/>
               <w:ind w:firstLineChars="0" w:firstLine="0"/>
-              <w:rPr>
-                <w:rFonts w:hint="eastAsia"/>
-              </w:rPr>
             </w:pPr>
             <w:r>
               <w:rPr>
@@ -971,9 +936,6 @@
             <w:pPr>
               <w:pStyle w:val="a6"/>
               <w:ind w:firstLineChars="0" w:firstLine="0"/>
-              <w:rPr>
-                <w:rFonts w:hint="eastAsia"/>
-              </w:rPr>
             </w:pPr>
             <w:r>
               <w:rPr>
@@ -993,9 +955,6 @@
             <w:pPr>
               <w:pStyle w:val="a6"/>
               <w:ind w:firstLineChars="0" w:firstLine="0"/>
-              <w:rPr>
-                <w:rFonts w:hint="eastAsia"/>
-              </w:rPr>
             </w:pPr>
             <w:r>
               <w:rPr>
@@ -1013,9 +972,6 @@
             <w:pPr>
               <w:pStyle w:val="a6"/>
               <w:ind w:firstLineChars="0" w:firstLine="0"/>
-              <w:rPr>
-                <w:rFonts w:hint="eastAsia"/>
-              </w:rPr>
             </w:pPr>
             <w:r>
               <w:rPr>
@@ -1033,9 +989,6 @@
             <w:pPr>
               <w:pStyle w:val="a6"/>
               <w:ind w:firstLineChars="0" w:firstLine="0"/>
-              <w:rPr>
-                <w:rFonts w:hint="eastAsia"/>
-              </w:rPr>
             </w:pPr>
             <w:r>
               <w:rPr>
@@ -1055,9 +1008,6 @@
           <w:numId w:val="1"/>
         </w:numPr>
         <w:ind w:firstLineChars="0"/>
-        <w:rPr>
-          <w:rFonts w:hint="eastAsia"/>
-        </w:rPr>
       </w:pPr>
       <w:r>
         <w:rPr>
@@ -1070,9 +1020,6 @@
       <w:pPr>
         <w:pStyle w:val="a6"/>
         <w:ind w:left="992" w:firstLineChars="0" w:firstLine="0"/>
-        <w:rPr>
-          <w:rFonts w:hint="eastAsia"/>
-        </w:rPr>
       </w:pPr>
     </w:p>
     <w:p>
@@ -1083,9 +1030,6 @@
           <w:numId w:val="1"/>
         </w:numPr>
         <w:ind w:firstLineChars="0"/>
-        <w:rPr>
-          <w:rFonts w:hint="eastAsia"/>
-        </w:rPr>
       </w:pPr>
       <w:r>
         <w:rPr>
@@ -1114,9 +1058,6 @@
           <w:numId w:val="1"/>
         </w:numPr>
         <w:ind w:firstLineChars="0"/>
-        <w:rPr>
-          <w:rFonts w:hint="eastAsia"/>
-        </w:rPr>
       </w:pPr>
       <w:r>
         <w:rPr>
@@ -1198,12 +1139,6 @@
         <w:br/>
       </w:r>
       <w:r>
-        <w:t>单位</w:t>
-      </w:r>
-      <w:r>
-        <w:br/>
-      </w:r>
-      <w:r>
         <w:t>顺序</w:t>
       </w:r>
       <w:r>
@@ -1239,9 +1174,6 @@
           <w:numId w:val="1"/>
         </w:numPr>
         <w:ind w:firstLineChars="0"/>
-        <w:rPr>
-          <w:rFonts w:hint="eastAsia"/>
-        </w:rPr>
       </w:pPr>
       <w:r>
         <w:rPr>
@@ -1319,21 +1251,21 @@
           <w:numId w:val="1"/>
         </w:numPr>
         <w:ind w:firstLineChars="0"/>
-        <w:rPr>
-          <w:rFonts w:hint="eastAsia"/>
-        </w:rPr>
-      </w:pPr>
-      <w:r>
-        <w:rPr>
-          <w:rFonts w:hint="eastAsia"/>
-        </w:rPr>
-        <w:t>局部锻炼时为：</w:t>
-      </w:r>
-      <w:r>
-        <w:rPr>
-          <w:rFonts w:hint="eastAsia"/>
-        </w:rPr>
-        <w:t>3+kg</w:t>
+      </w:pPr>
+      <w:r>
+        <w:t>“</w:t>
+      </w:r>
+      <w:r>
+        <w:rPr>
+          <w:rFonts w:hint="eastAsia"/>
+        </w:rPr>
+        <w:t>单位</w:t>
+      </w:r>
+      <w:r>
+        <w:t>”</w:t>
+      </w:r>
+      <w:r>
+        <w:t>保存在动作表</w:t>
       </w:r>
     </w:p>
     <w:p>
@@ -1344,9 +1276,28 @@
           <w:numId w:val="1"/>
         </w:numPr>
         <w:ind w:firstLineChars="0"/>
-        <w:rPr>
-          <w:rFonts w:hint="eastAsia"/>
-        </w:rPr>
+      </w:pPr>
+      <w:r>
+        <w:rPr>
+          <w:rFonts w:hint="eastAsia"/>
+        </w:rPr>
+        <w:t>局部锻炼时为：</w:t>
+      </w:r>
+      <w:r>
+        <w:rPr>
+          <w:rFonts w:hint="eastAsia"/>
+        </w:rPr>
+        <w:t>3+kg</w:t>
+      </w:r>
+    </w:p>
+    <w:p>
+      <w:pPr>
+        <w:pStyle w:val="a6"/>
+        <w:numPr>
+          <w:ilvl w:val="2"/>
+          <w:numId w:val="1"/>
+        </w:numPr>
+        <w:ind w:firstLineChars="0"/>
       </w:pPr>
       <w:r>
         <w:rPr>
@@ -1369,9 +1320,6 @@
           <w:numId w:val="1"/>
         </w:numPr>
         <w:ind w:firstLineChars="0"/>
-        <w:rPr>
-          <w:rFonts w:hint="eastAsia"/>
-        </w:rPr>
       </w:pPr>
       <w:r>
         <w:rPr>
@@ -1394,9 +1342,6 @@
           <w:numId w:val="1"/>
         </w:numPr>
         <w:ind w:firstLineChars="0"/>
-        <w:rPr>
-          <w:rFonts w:hint="eastAsia"/>
-        </w:rPr>
       </w:pPr>
       <w:r>
         <w:rPr>
@@ -1419,9 +1364,6 @@
           <w:numId w:val="1"/>
         </w:numPr>
         <w:ind w:firstLineChars="0"/>
-        <w:rPr>
-          <w:rFonts w:hint="eastAsia"/>
-        </w:rPr>
       </w:pPr>
       <w:r>
         <w:rPr>
@@ -1450,9 +1392,6 @@
           <w:numId w:val="1"/>
         </w:numPr>
         <w:ind w:firstLineChars="0"/>
-        <w:rPr>
-          <w:rFonts w:hint="eastAsia"/>
-        </w:rPr>
       </w:pPr>
       <w:r>
         <w:rPr>
@@ -1487,9 +1426,6 @@
           <w:numId w:val="1"/>
         </w:numPr>
         <w:ind w:firstLineChars="0"/>
-        <w:rPr>
-          <w:rFonts w:hint="eastAsia"/>
-        </w:rPr>
       </w:pPr>
       <w:r>
         <w:rPr>
@@ -1530,9 +1466,6 @@
           <w:numId w:val="1"/>
         </w:numPr>
         <w:ind w:firstLineChars="0"/>
-        <w:rPr>
-          <w:rFonts w:hint="eastAsia"/>
-        </w:rPr>
       </w:pPr>
       <w:r>
         <w:rPr>
@@ -1561,9 +1494,6 @@
           <w:numId w:val="1"/>
         </w:numPr>
         <w:ind w:firstLineChars="0"/>
-        <w:rPr>
-          <w:rFonts w:hint="eastAsia"/>
-        </w:rPr>
       </w:pPr>
       <w:r>
         <w:rPr>
@@ -1580,9 +1510,6 @@
           <w:numId w:val="1"/>
         </w:numPr>
         <w:ind w:firstLineChars="0"/>
-        <w:rPr>
-          <w:rFonts w:hint="eastAsia"/>
-        </w:rPr>
       </w:pPr>
       <w:r>
         <w:rPr>
@@ -1668,9 +1595,6 @@
           <w:numId w:val="1"/>
         </w:numPr>
         <w:ind w:firstLineChars="0"/>
-        <w:rPr>
-          <w:rFonts w:hint="eastAsia"/>
-        </w:rPr>
       </w:pPr>
       <w:r>
         <w:t>这个表的数据是动态生成的</w:t>
@@ -1691,7 +1615,15 @@
         <w:t>，</w:t>
       </w:r>
       <w:r>
-        <w:t>将动作包表的项目铺开到时间轴上</w:t>
+        <w:t>将</w:t>
+      </w:r>
+      <w:proofErr w:type="gramStart"/>
+      <w:r>
+        <w:t>动作包表的</w:t>
+      </w:r>
+      <w:proofErr w:type="gramEnd"/>
+      <w:r>
+        <w:t>项目铺开到时间轴上</w:t>
       </w:r>
       <w:r>
         <w:rPr>
@@ -1717,9 +1649,6 @@
           <w:numId w:val="1"/>
         </w:numPr>
         <w:ind w:firstLineChars="0"/>
-        <w:rPr>
-          <w:rFonts w:hint="eastAsia"/>
-        </w:rPr>
       </w:pPr>
       <w:r>
         <w:rPr>
@@ -1742,9 +1671,6 @@
           <w:numId w:val="1"/>
         </w:numPr>
         <w:ind w:firstLineChars="0"/>
-        <w:rPr>
-          <w:rFonts w:hint="eastAsia"/>
-        </w:rPr>
       </w:pPr>
       <w:r>
         <w:rPr>
@@ -1766,11 +1692,6 @@
       </w:r>
     </w:p>
     <w:p>
-      <w:pPr>
-        <w:rPr>
-          <w:rFonts w:hint="eastAsia"/>
-        </w:rPr>
-      </w:pPr>
       <w:r>
         <w:rPr>
           <w:rFonts w:hint="eastAsia"/>
@@ -1810,9 +1731,6 @@
           <w:numId w:val="2"/>
         </w:numPr>
         <w:ind w:firstLineChars="0"/>
-        <w:rPr>
-          <w:rFonts w:hint="eastAsia"/>
-        </w:rPr>
       </w:pPr>
       <w:r>
         <w:rPr>
@@ -1829,9 +1747,6 @@
           <w:numId w:val="2"/>
         </w:numPr>
         <w:ind w:firstLineChars="0"/>
-        <w:rPr>
-          <w:rFonts w:hint="eastAsia"/>
-        </w:rPr>
       </w:pPr>
       <w:r>
         <w:t>定制计划的界面</w:t>
@@ -1845,9 +1760,6 @@
           <w:numId w:val="2"/>
         </w:numPr>
         <w:ind w:firstLineChars="0"/>
-        <w:rPr>
-          <w:rFonts w:hint="eastAsia"/>
-        </w:rPr>
       </w:pPr>
       <w:r>
         <w:rPr>
@@ -1864,9 +1776,6 @@
           <w:numId w:val="2"/>
         </w:numPr>
         <w:ind w:firstLineChars="0"/>
-        <w:rPr>
-          <w:rFonts w:hint="eastAsia"/>
-        </w:rPr>
       </w:pPr>
       <w:r>
         <w:rPr>
@@ -1907,9 +1816,6 @@
           <w:numId w:val="2"/>
         </w:numPr>
         <w:ind w:firstLineChars="0"/>
-        <w:rPr>
-          <w:rFonts w:hint="eastAsia"/>
-        </w:rPr>
       </w:pPr>
       <w:r>
         <w:rPr>
@@ -1926,9 +1832,6 @@
           <w:numId w:val="2"/>
         </w:numPr>
         <w:ind w:firstLineChars="0"/>
-        <w:rPr>
-          <w:rFonts w:hint="eastAsia"/>
-        </w:rPr>
       </w:pPr>
       <w:r>
         <w:rPr>
@@ -1969,9 +1872,6 @@
           <w:numId w:val="2"/>
         </w:numPr>
         <w:ind w:firstLineChars="0"/>
-        <w:rPr>
-          <w:rFonts w:hint="eastAsia"/>
-        </w:rPr>
       </w:pPr>
       <w:r>
         <w:rPr>
@@ -1988,9 +1888,6 @@
           <w:numId w:val="2"/>
         </w:numPr>
         <w:ind w:firstLineChars="0"/>
-        <w:rPr>
-          <w:rFonts w:hint="eastAsia"/>
-        </w:rPr>
       </w:pPr>
       <w:r>
         <w:rPr>
@@ -2013,9 +1910,6 @@
           <w:numId w:val="2"/>
         </w:numPr>
         <w:ind w:firstLineChars="0"/>
-        <w:rPr>
-          <w:rFonts w:hint="eastAsia"/>
-        </w:rPr>
       </w:pPr>
       <w:r>
         <w:rPr>
@@ -2039,9 +1933,6 @@
           <w:numId w:val="2"/>
         </w:numPr>
         <w:ind w:firstLineChars="0"/>
-        <w:rPr>
-          <w:rFonts w:hint="eastAsia"/>
-        </w:rPr>
       </w:pPr>
       <w:r>
         <w:rPr>
@@ -2064,9 +1955,6 @@
           <w:numId w:val="2"/>
         </w:numPr>
         <w:ind w:firstLineChars="0"/>
-        <w:rPr>
-          <w:rFonts w:hint="eastAsia"/>
-        </w:rPr>
       </w:pPr>
       <w:r>
         <w:rPr>
@@ -2083,9 +1971,6 @@
           <w:numId w:val="2"/>
         </w:numPr>
         <w:ind w:firstLineChars="0"/>
-        <w:rPr>
-          <w:rFonts w:hint="eastAsia"/>
-        </w:rPr>
       </w:pPr>
       <w:r>
         <w:rPr>
@@ -2126,9 +2011,6 @@
           <w:numId w:val="2"/>
         </w:numPr>
         <w:ind w:firstLineChars="0"/>
-        <w:rPr>
-          <w:rFonts w:hint="eastAsia"/>
-        </w:rPr>
       </w:pPr>
       <w:r>
         <w:rPr>
@@ -2157,9 +2039,6 @@
           <w:numId w:val="2"/>
         </w:numPr>
         <w:ind w:firstLineChars="0"/>
-        <w:rPr>
-          <w:rFonts w:hint="eastAsia"/>
-        </w:rPr>
       </w:pPr>
       <w:r>
         <w:rPr>
@@ -2188,9 +2067,6 @@
           <w:numId w:val="2"/>
         </w:numPr>
         <w:ind w:firstLineChars="0"/>
-        <w:rPr>
-          <w:rFonts w:hint="eastAsia"/>
-        </w:rPr>
       </w:pPr>
       <w:r>
         <w:rPr>
@@ -2219,9 +2095,6 @@
           <w:numId w:val="2"/>
         </w:numPr>
         <w:ind w:firstLineChars="0"/>
-        <w:rPr>
-          <w:rFonts w:hint="eastAsia"/>
-        </w:rPr>
       </w:pPr>
       <w:r>
         <w:rPr>
@@ -2250,9 +2123,6 @@
           <w:numId w:val="2"/>
         </w:numPr>
         <w:ind w:firstLineChars="0"/>
-        <w:rPr>
-          <w:rFonts w:hint="eastAsia"/>
-        </w:rPr>
       </w:pPr>
       <w:r>
         <w:rPr>
@@ -2281,9 +2151,6 @@
           <w:numId w:val="2"/>
         </w:numPr>
         <w:ind w:firstLineChars="0"/>
-        <w:rPr>
-          <w:rFonts w:hint="eastAsia"/>
-        </w:rPr>
       </w:pPr>
       <w:r>
         <w:rPr>
@@ -2300,15 +2167,26 @@
           <w:numId w:val="2"/>
         </w:numPr>
         <w:ind w:firstLineChars="0"/>
-        <w:rPr>
-          <w:rFonts w:hint="eastAsia"/>
-        </w:rPr>
-      </w:pPr>
-      <w:r>
-        <w:rPr>
-          <w:rFonts w:hint="eastAsia"/>
-        </w:rPr>
-        <w:t>定制好后，可以可以查看、修改</w:t>
+      </w:pPr>
+      <w:r>
+        <w:rPr>
+          <w:rFonts w:hint="eastAsia"/>
+        </w:rPr>
+        <w:t>定制好后，</w:t>
+      </w:r>
+      <w:proofErr w:type="gramStart"/>
+      <w:r>
+        <w:rPr>
+          <w:rFonts w:hint="eastAsia"/>
+        </w:rPr>
+        <w:t>可以可以</w:t>
+      </w:r>
+      <w:proofErr w:type="gramEnd"/>
+      <w:r>
+        <w:rPr>
+          <w:rFonts w:hint="eastAsia"/>
+        </w:rPr>
+        <w:t>查看、修改</w:t>
       </w:r>
     </w:p>
     <w:p>
@@ -2319,9 +2197,6 @@
           <w:numId w:val="2"/>
         </w:numPr>
         <w:ind w:firstLineChars="0"/>
-        <w:rPr>
-          <w:rFonts w:hint="eastAsia"/>
-        </w:rPr>
       </w:pPr>
       <w:r>
         <w:rPr>
@@ -2338,9 +2213,6 @@
           <w:numId w:val="2"/>
         </w:numPr>
         <w:ind w:firstLineChars="0"/>
-        <w:rPr>
-          <w:rFonts w:hint="eastAsia"/>
-        </w:rPr>
       </w:pPr>
       <w:r>
         <w:rPr>
@@ -2363,9 +2235,6 @@
           <w:numId w:val="2"/>
         </w:numPr>
         <w:ind w:firstLineChars="0"/>
-        <w:rPr>
-          <w:rFonts w:hint="eastAsia"/>
-        </w:rPr>
       </w:pPr>
       <w:r>
         <w:rPr>
@@ -2415,6 +2284,7 @@
         </w:rPr>
         <w:t>这样</w:t>
       </w:r>
+      <w:proofErr w:type="gramStart"/>
       <w:r>
         <w:rPr>
           <w:rFonts w:hint="eastAsia"/>
@@ -2431,7 +2301,14 @@
         <w:rPr>
           <w:rFonts w:hint="eastAsia"/>
         </w:rPr>
-        <w:t>就可以存储信息了，</w:t>
+        <w:t>就</w:t>
+      </w:r>
+      <w:proofErr w:type="gramEnd"/>
+      <w:r>
+        <w:rPr>
+          <w:rFonts w:hint="eastAsia"/>
+        </w:rPr>
+        <w:t>可以存储信息了，</w:t>
       </w:r>
       <w:r>
         <w:rPr>
@@ -2508,21 +2385,32 @@
           <w:numId w:val="2"/>
         </w:numPr>
         <w:ind w:firstLineChars="0"/>
-        <w:rPr>
-          <w:rFonts w:hint="eastAsia"/>
-        </w:rPr>
-      </w:pPr>
-      <w:r>
-        <w:rPr>
-          <w:rFonts w:hint="eastAsia"/>
-        </w:rPr>
-        <w:t>要根据动作包</w:t>
-      </w:r>
-      <w:r>
-        <w:rPr>
-          <w:rFonts w:hint="eastAsia"/>
-        </w:rPr>
-        <w:t>表显示界面时，行数</w:t>
+      </w:pPr>
+      <w:r>
+        <w:rPr>
+          <w:rFonts w:hint="eastAsia"/>
+        </w:rPr>
+        <w:t>要根据</w:t>
+      </w:r>
+      <w:proofErr w:type="gramStart"/>
+      <w:r>
+        <w:rPr>
+          <w:rFonts w:hint="eastAsia"/>
+        </w:rPr>
+        <w:t>动作包</w:t>
+      </w:r>
+      <w:r>
+        <w:rPr>
+          <w:rFonts w:hint="eastAsia"/>
+        </w:rPr>
+        <w:t>表显示</w:t>
+      </w:r>
+      <w:proofErr w:type="gramEnd"/>
+      <w:r>
+        <w:rPr>
+          <w:rFonts w:hint="eastAsia"/>
+        </w:rPr>
+        <w:t>界面时，行数</w:t>
       </w:r>
       <w:r>
         <w:rPr>
@@ -2569,9 +2457,6 @@
           <w:numId w:val="2"/>
         </w:numPr>
         <w:ind w:firstLineChars="0"/>
-        <w:rPr>
-          <w:rFonts w:hint="eastAsia"/>
-        </w:rPr>
       </w:pPr>
       <w:r>
         <w:rPr>
@@ -2588,9 +2473,6 @@
           <w:numId w:val="2"/>
         </w:numPr>
         <w:ind w:firstLineChars="0"/>
-        <w:rPr>
-          <w:rFonts w:hint="eastAsia"/>
-        </w:rPr>
       </w:pPr>
       <w:r>
         <w:rPr>
@@ -2649,9 +2531,6 @@
           <w:numId w:val="2"/>
         </w:numPr>
         <w:ind w:firstLineChars="0"/>
-        <w:rPr>
-          <w:rFonts w:hint="eastAsia"/>
-        </w:rPr>
       </w:pPr>
       <w:r>
         <w:rPr>
@@ -2668,9 +2547,6 @@
           <w:numId w:val="2"/>
         </w:numPr>
         <w:ind w:firstLineChars="0"/>
-        <w:rPr>
-          <w:rFonts w:hint="eastAsia"/>
-        </w:rPr>
       </w:pPr>
       <w:r>
         <w:rPr>
@@ -2693,15 +2569,26 @@
           <w:numId w:val="2"/>
         </w:numPr>
         <w:ind w:firstLineChars="0"/>
-        <w:rPr>
-          <w:rFonts w:hint="eastAsia"/>
-        </w:rPr>
-      </w:pPr>
-      <w:r>
-        <w:rPr>
-          <w:rFonts w:hint="eastAsia"/>
-        </w:rPr>
-        <w:t>根据动作包表来生成</w:t>
+      </w:pPr>
+      <w:r>
+        <w:rPr>
+          <w:rFonts w:hint="eastAsia"/>
+        </w:rPr>
+        <w:t>根据</w:t>
+      </w:r>
+      <w:proofErr w:type="gramStart"/>
+      <w:r>
+        <w:rPr>
+          <w:rFonts w:hint="eastAsia"/>
+        </w:rPr>
+        <w:t>动作包表来</w:t>
+      </w:r>
+      <w:proofErr w:type="gramEnd"/>
+      <w:r>
+        <w:rPr>
+          <w:rFonts w:hint="eastAsia"/>
+        </w:rPr>
+        <w:t>生成</w:t>
       </w:r>
     </w:p>
     <w:p>
@@ -2712,9 +2599,6 @@
           <w:numId w:val="2"/>
         </w:numPr>
         <w:ind w:firstLineChars="0"/>
-        <w:rPr>
-          <w:rFonts w:hint="eastAsia"/>
-        </w:rPr>
       </w:pPr>
       <w:r>
         <w:rPr>
@@ -2755,9 +2639,6 @@
           <w:numId w:val="2"/>
         </w:numPr>
         <w:ind w:firstLineChars="0"/>
-        <w:rPr>
-          <w:rFonts w:hint="eastAsia"/>
-        </w:rPr>
       </w:pPr>
       <w:r>
         <w:t>生成时</w:t>
@@ -2810,9 +2691,6 @@
           <w:numId w:val="2"/>
         </w:numPr>
         <w:ind w:firstLineChars="0"/>
-        <w:rPr>
-          <w:rFonts w:hint="eastAsia"/>
-        </w:rPr>
       </w:pPr>
       <w:r>
         <w:rPr>
@@ -2829,9 +2707,6 @@
           <w:numId w:val="2"/>
         </w:numPr>
         <w:ind w:firstLineChars="0"/>
-        <w:rPr>
-          <w:rFonts w:hint="eastAsia"/>
-        </w:rPr>
       </w:pPr>
       <w:r>
         <w:rPr>
@@ -2848,9 +2723,6 @@
           <w:numId w:val="2"/>
         </w:numPr>
         <w:ind w:firstLineChars="0"/>
-        <w:rPr>
-          <w:rFonts w:hint="eastAsia"/>
-        </w:rPr>
       </w:pPr>
       <w:r>
         <w:rPr>
@@ -2867,9 +2739,6 @@
           <w:numId w:val="2"/>
         </w:numPr>
         <w:ind w:firstLineChars="0"/>
-        <w:rPr>
-          <w:rFonts w:hint="eastAsia"/>
-        </w:rPr>
       </w:pPr>
       <w:r>
         <w:rPr>
@@ -2896,8 +2765,58 @@
           <w:rFonts w:hint="eastAsia"/>
         </w:rPr>
       </w:pPr>
+      <w:r>
+        <w:t>日程的执行</w:t>
+      </w:r>
+    </w:p>
+    <w:p>
+      <w:pPr>
+        <w:pStyle w:val="a6"/>
+        <w:numPr>
+          <w:ilvl w:val="1"/>
+          <w:numId w:val="2"/>
+        </w:numPr>
+        <w:ind w:firstLineChars="0"/>
+        <w:rPr>
+          <w:rFonts w:hint="eastAsia"/>
+        </w:rPr>
+      </w:pPr>
+      <w:r>
+        <w:rPr>
+          <w:rFonts w:hint="eastAsia"/>
+        </w:rPr>
+        <w:t>用户进入首页，显示当天要进行的训练内容</w:t>
+      </w:r>
+    </w:p>
+    <w:p>
+      <w:pPr>
+        <w:pStyle w:val="a6"/>
+        <w:numPr>
+          <w:ilvl w:val="1"/>
+          <w:numId w:val="2"/>
+        </w:numPr>
+        <w:ind w:firstLineChars="0"/>
+      </w:pPr>
+      <w:r>
+        <w:rPr>
+          <w:rFonts w:hint="eastAsia"/>
+        </w:rPr>
+        <w:t>线下锻炼</w:t>
+      </w:r>
       <w:bookmarkStart w:id="0" w:name="_GoBack"/>
       <w:bookmarkEnd w:id="0"/>
+      <w:r>
+        <w:rPr>
+          <w:rFonts w:hint="eastAsia"/>
+        </w:rPr>
+        <w:t>完成后</w:t>
+      </w:r>
+      <w:r>
+        <w:rPr>
+          <w:rFonts w:hint="eastAsia"/>
+        </w:rPr>
+        <w:t>，可以打卡</w:t>
+      </w:r>
       <w:r>
         <w:br/>
       </w:r>

</xml_diff>